<commit_message>
Problem 1 Step 2
Step 2 of problem 1 worked out
</commit_message>
<xml_diff>
--- a/Problem Solving/Problem Solving.docx
+++ b/Problem Solving/Problem Solving.docx
@@ -294,219 +294,296 @@
     </w:p>
     <w:p>
       <w:pPr>
+        <w:pStyle w:val="ListParagraph"/>
+        <w:numPr>
+          <w:ilvl w:val="0"/>
+          <w:numId w:val="14"/>
+        </w:numPr>
+      </w:pPr>
+      <w:r>
+        <w:t>Define the problem</w:t>
+      </w:r>
+    </w:p>
+    <w:p>
+      <w:pPr>
+        <w:pStyle w:val="ListParagraph"/>
+        <w:numPr>
+          <w:ilvl w:val="1"/>
+          <w:numId w:val="14"/>
+        </w:numPr>
+      </w:pPr>
+      <w:r>
+        <w:t xml:space="preserve">The problem here is the man has a boat that will only fit him and 1 item/animal. If he leaves the parrot and the cat to bring the seed first </w:t>
+      </w:r>
+      <w:r>
+        <w:lastRenderedPageBreak/>
+        <w:t xml:space="preserve">the cat will eat the parrot. If he leaves the parrot and the seed to bring the cat over first the parrot will eat the seed. </w:t>
+      </w:r>
+    </w:p>
+    <w:p>
+      <w:pPr>
+        <w:pStyle w:val="ListParagraph"/>
+      </w:pPr>
+    </w:p>
+    <w:p>
+      <w:pPr>
+        <w:pStyle w:val="ListParagraph"/>
+        <w:numPr>
+          <w:ilvl w:val="1"/>
+          <w:numId w:val="14"/>
+        </w:numPr>
+      </w:pPr>
+      <w:r>
+        <w:t>An insight that is not immediately visible in the problem is if he brings the parrot first and then goes back to get either the cat or the seed, he will have the same problem when he leaves the drop off side to go back and get the last item/animal.</w:t>
+      </w:r>
+    </w:p>
+    <w:p/>
+    <w:p>
+      <w:pPr>
+        <w:pStyle w:val="ListParagraph"/>
+        <w:numPr>
+          <w:ilvl w:val="1"/>
+          <w:numId w:val="14"/>
+        </w:numPr>
+      </w:pPr>
+      <w:r>
+        <w:t xml:space="preserve">The overall goal is </w:t>
+      </w:r>
+      <w:r>
+        <w:t xml:space="preserve">to get </w:t>
+      </w:r>
+      <w:r>
+        <w:t xml:space="preserve">the get </w:t>
+      </w:r>
+      <w:r>
+        <w:t xml:space="preserve">the parrot, the cat and the seed over to the other side without the parrot eating the seed or the cat eating the parrot. </w:t>
+      </w:r>
+    </w:p>
+    <w:p>
+      <w:pPr>
+        <w:pStyle w:val="ListParagraph"/>
+        <w:ind w:left="1440"/>
+      </w:pPr>
+    </w:p>
+    <w:p>
+      <w:pPr>
+        <w:pStyle w:val="ListParagraph"/>
+        <w:numPr>
+          <w:ilvl w:val="0"/>
+          <w:numId w:val="14"/>
+        </w:numPr>
+      </w:pPr>
+      <w:r>
+        <w:t>Break them apart</w:t>
+      </w:r>
+    </w:p>
+    <w:p>
+      <w:pPr>
+        <w:pStyle w:val="ListParagraph"/>
+        <w:numPr>
+          <w:ilvl w:val="1"/>
+          <w:numId w:val="14"/>
+        </w:numPr>
+      </w:pPr>
+      <w:r>
+        <w:t xml:space="preserve">The constraints are that if you leave the parrot alone with the bag of seed, the parrot will eat the seed. If you leave the cat alone with the parrot, the cat will possibly eat the parrot. </w:t>
+      </w:r>
+    </w:p>
+    <w:p>
+      <w:pPr>
+        <w:pStyle w:val="ListParagraph"/>
+        <w:ind w:left="1440"/>
+      </w:pPr>
+    </w:p>
+    <w:p>
+      <w:pPr>
+        <w:pStyle w:val="ListParagraph"/>
+        <w:numPr>
+          <w:ilvl w:val="1"/>
+          <w:numId w:val="14"/>
+        </w:numPr>
+      </w:pPr>
+      <w:bookmarkStart w:id="0" w:name="_GoBack"/>
+      <w:bookmarkEnd w:id="0"/>
+      <w:r>
+        <w:t>sub-goals?</w:t>
+      </w:r>
+    </w:p>
+    <w:p/>
+    <w:p>
+      <w:pPr>
+        <w:pStyle w:val="ListParagraph"/>
+        <w:numPr>
+          <w:ilvl w:val="2"/>
+          <w:numId w:val="14"/>
+        </w:numPr>
+      </w:pPr>
+      <w:r>
+        <w:t>Get the parrot on the other side without being eaten</w:t>
+      </w:r>
+    </w:p>
+    <w:p>
+      <w:pPr>
+        <w:pStyle w:val="ListParagraph"/>
+        <w:numPr>
+          <w:ilvl w:val="2"/>
+          <w:numId w:val="14"/>
+        </w:numPr>
+      </w:pPr>
+      <w:r>
+        <w:t>Get the cat on the other side</w:t>
+      </w:r>
+    </w:p>
+    <w:p>
+      <w:pPr>
+        <w:pStyle w:val="ListParagraph"/>
+        <w:numPr>
+          <w:ilvl w:val="2"/>
+          <w:numId w:val="14"/>
+        </w:numPr>
+      </w:pPr>
+      <w:r>
+        <w:t>Get the bag of seed on the other side without being eaten</w:t>
+      </w:r>
+    </w:p>
+    <w:p>
+      <w:pPr>
+        <w:pStyle w:val="ListParagraph"/>
+        <w:numPr>
+          <w:ilvl w:val="2"/>
+          <w:numId w:val="14"/>
+        </w:numPr>
+      </w:pPr>
+      <w:r>
+        <w:t>Make sure parrot stays alive while waiting on the other side for the man to come back</w:t>
+      </w:r>
+    </w:p>
+    <w:p>
+      <w:pPr>
+        <w:pStyle w:val="ListParagraph"/>
+        <w:numPr>
+          <w:ilvl w:val="2"/>
+          <w:numId w:val="14"/>
+        </w:numPr>
+      </w:pPr>
+      <w:r>
+        <w:t>Make sure the bag of seed is not eaten while the man is coming back</w:t>
+      </w:r>
+    </w:p>
+    <w:p>
+      <w:pPr>
+        <w:pStyle w:val="ListParagraph"/>
+        <w:ind w:left="2160"/>
+      </w:pPr>
+    </w:p>
+    <w:p>
+      <w:pPr>
+        <w:pStyle w:val="ListParagraph"/>
+        <w:numPr>
+          <w:ilvl w:val="0"/>
+          <w:numId w:val="14"/>
+        </w:numPr>
+      </w:pPr>
+      <w:r>
+        <w:t>Identify potential solutions</w:t>
+      </w:r>
+    </w:p>
+    <w:p>
+      <w:pPr>
+        <w:pStyle w:val="ListParagraph"/>
+        <w:numPr>
+          <w:ilvl w:val="1"/>
+          <w:numId w:val="14"/>
+        </w:numPr>
+      </w:pPr>
+      <w:r>
+        <w:t>For each of the sub-problems you’ve discussed in #2, what is a possible solution?</w:t>
+      </w:r>
+    </w:p>
+    <w:p>
+      <w:pPr>
+        <w:pStyle w:val="ListParagraph"/>
+        <w:numPr>
+          <w:ilvl w:val="0"/>
+          <w:numId w:val="14"/>
+        </w:numPr>
+      </w:pPr>
+      <w:r>
+        <w:t>Evaluate potential Solution</w:t>
+      </w:r>
+    </w:p>
+    <w:p>
+      <w:pPr>
+        <w:pStyle w:val="ListParagraph"/>
+        <w:numPr>
+          <w:ilvl w:val="1"/>
+          <w:numId w:val="14"/>
+        </w:numPr>
+      </w:pPr>
+      <w:r>
+        <w:t>Does each solution meet the goals?</w:t>
+      </w:r>
+    </w:p>
+    <w:p>
+      <w:pPr>
+        <w:pStyle w:val="ListParagraph"/>
+        <w:numPr>
+          <w:ilvl w:val="1"/>
+          <w:numId w:val="14"/>
+        </w:numPr>
+      </w:pPr>
+      <w:r>
+        <w:t>Will each solution work for ALL cases?</w:t>
+      </w:r>
+    </w:p>
+    <w:p>
+      <w:pPr>
+        <w:pStyle w:val="ListParagraph"/>
+        <w:numPr>
+          <w:ilvl w:val="0"/>
+          <w:numId w:val="14"/>
+        </w:numPr>
+      </w:pPr>
+      <w:r>
+        <w:t>Choose a solution and develop a plan to implement it</w:t>
+      </w:r>
+    </w:p>
+    <w:p>
+      <w:pPr>
+        <w:pStyle w:val="ListParagraph"/>
+        <w:numPr>
+          <w:ilvl w:val="1"/>
+          <w:numId w:val="14"/>
+        </w:numPr>
+      </w:pPr>
+      <w:r>
+        <w:t>Explain the solution in full.</w:t>
+      </w:r>
+    </w:p>
+    <w:p>
+      <w:pPr>
+        <w:pStyle w:val="ListParagraph"/>
+        <w:numPr>
+          <w:ilvl w:val="1"/>
+          <w:numId w:val="14"/>
+        </w:numPr>
+      </w:pPr>
+      <w:r>
+        <w:t>Describe some test cases you tried out to make sure it works. (You can include drawings and diagrams as part of your explanation as long as they are clearly communication the solution).</w:t>
+      </w:r>
+    </w:p>
+    <w:p>
+      <w:pPr>
         <w:widowControl w:val="0"/>
         <w:autoSpaceDE w:val="0"/>
         <w:autoSpaceDN w:val="0"/>
         <w:adjustRightInd w:val="0"/>
         <w:spacing w:after="240"/>
         <w:rPr>
-          <w:rFonts w:cs="Times"/>
-        </w:rPr>
-      </w:pPr>
-      <w:bookmarkStart w:id="0" w:name="_GoBack"/>
-      <w:bookmarkEnd w:id="0"/>
-    </w:p>
-    <w:p>
-      <w:pPr>
-        <w:pStyle w:val="ListParagraph"/>
-        <w:numPr>
-          <w:ilvl w:val="0"/>
-          <w:numId w:val="14"/>
-        </w:numPr>
-      </w:pPr>
-      <w:r>
-        <w:t>Define the problem</w:t>
-      </w:r>
-    </w:p>
-    <w:p>
-      <w:pPr>
-        <w:pStyle w:val="ListParagraph"/>
-        <w:numPr>
-          <w:ilvl w:val="1"/>
-          <w:numId w:val="14"/>
-        </w:numPr>
-      </w:pPr>
-      <w:r>
-        <w:lastRenderedPageBreak/>
-        <w:t xml:space="preserve">The problem here is the man has a boat that will only fit him and 1 item/animal. If he leaves the parrot and the cat to bring the seed first the cat will eat the parrot. If he leaves the parrot and the seed to bring the cat over first the parrot will eat the seed. </w:t>
-      </w:r>
-    </w:p>
-    <w:p>
-      <w:pPr>
-        <w:pStyle w:val="ListParagraph"/>
-      </w:pPr>
-    </w:p>
-    <w:p>
-      <w:pPr>
-        <w:pStyle w:val="ListParagraph"/>
-        <w:numPr>
-          <w:ilvl w:val="1"/>
-          <w:numId w:val="14"/>
-        </w:numPr>
-      </w:pPr>
-      <w:r>
-        <w:t>An insight that is not immediately visible in the problem is if he brings the parrot first and then goes back to get either the cat or the seed, he will have the same problem when he leaves the drop off side to go back and get the last item/animal.</w:t>
-      </w:r>
-    </w:p>
-    <w:p/>
-    <w:p>
-      <w:pPr>
-        <w:pStyle w:val="ListParagraph"/>
-        <w:numPr>
-          <w:ilvl w:val="1"/>
-          <w:numId w:val="14"/>
-        </w:numPr>
-      </w:pPr>
-      <w:r>
-        <w:t xml:space="preserve">The overall goal is </w:t>
-      </w:r>
-      <w:r>
-        <w:t xml:space="preserve">to get </w:t>
-      </w:r>
-      <w:r>
-        <w:t xml:space="preserve">the get </w:t>
-      </w:r>
-      <w:r>
-        <w:t xml:space="preserve">the parrot, the cat and the seed over to the other side without the parrot eating the seed or the cat eating the parrot. </w:t>
-      </w:r>
-    </w:p>
-    <w:p>
-      <w:pPr>
-        <w:pStyle w:val="ListParagraph"/>
-        <w:ind w:left="1440"/>
-      </w:pPr>
-    </w:p>
-    <w:p>
-      <w:pPr>
-        <w:pStyle w:val="ListParagraph"/>
-        <w:numPr>
-          <w:ilvl w:val="0"/>
-          <w:numId w:val="14"/>
-        </w:numPr>
-      </w:pPr>
-      <w:r>
-        <w:t>Break them apart</w:t>
-      </w:r>
-    </w:p>
-    <w:p>
-      <w:pPr>
-        <w:pStyle w:val="ListParagraph"/>
-        <w:numPr>
-          <w:ilvl w:val="1"/>
-          <w:numId w:val="14"/>
-        </w:numPr>
-      </w:pPr>
-      <w:r>
-        <w:t>What are the constraints?</w:t>
-      </w:r>
-    </w:p>
-    <w:p>
-      <w:pPr>
-        <w:pStyle w:val="ListParagraph"/>
-        <w:numPr>
-          <w:ilvl w:val="1"/>
-          <w:numId w:val="14"/>
-        </w:numPr>
-      </w:pPr>
-      <w:r>
-        <w:t>What are the sub-goals?</w:t>
-      </w:r>
-    </w:p>
-    <w:p>
-      <w:pPr>
-        <w:pStyle w:val="ListParagraph"/>
-        <w:numPr>
-          <w:ilvl w:val="0"/>
-          <w:numId w:val="14"/>
-        </w:numPr>
-      </w:pPr>
-      <w:r>
-        <w:t>Identify potential solutions</w:t>
-      </w:r>
-    </w:p>
-    <w:p>
-      <w:pPr>
-        <w:pStyle w:val="ListParagraph"/>
-        <w:numPr>
-          <w:ilvl w:val="1"/>
-          <w:numId w:val="14"/>
-        </w:numPr>
-      </w:pPr>
-      <w:r>
-        <w:t>For each of the sub-problems you’ve discussed in #2, what is a possible solution?</w:t>
-      </w:r>
-    </w:p>
-    <w:p>
-      <w:pPr>
-        <w:pStyle w:val="ListParagraph"/>
-        <w:numPr>
-          <w:ilvl w:val="0"/>
-          <w:numId w:val="14"/>
-        </w:numPr>
-      </w:pPr>
-      <w:r>
-        <w:t>Evaluate potential Solution</w:t>
-      </w:r>
-    </w:p>
-    <w:p>
-      <w:pPr>
-        <w:pStyle w:val="ListParagraph"/>
-        <w:numPr>
-          <w:ilvl w:val="1"/>
-          <w:numId w:val="14"/>
-        </w:numPr>
-      </w:pPr>
-      <w:r>
-        <w:t>Does each solution meet the goals?</w:t>
-      </w:r>
-    </w:p>
-    <w:p>
-      <w:pPr>
-        <w:pStyle w:val="ListParagraph"/>
-        <w:numPr>
-          <w:ilvl w:val="1"/>
-          <w:numId w:val="14"/>
-        </w:numPr>
-      </w:pPr>
-      <w:r>
-        <w:t>Will each solution work for ALL cases?</w:t>
-      </w:r>
-    </w:p>
-    <w:p>
-      <w:pPr>
-        <w:pStyle w:val="ListParagraph"/>
-        <w:numPr>
-          <w:ilvl w:val="0"/>
-          <w:numId w:val="14"/>
-        </w:numPr>
-      </w:pPr>
-      <w:r>
-        <w:t>Choose a solution and develop a plan to implement it</w:t>
-      </w:r>
-    </w:p>
-    <w:p>
-      <w:pPr>
-        <w:pStyle w:val="ListParagraph"/>
-        <w:numPr>
-          <w:ilvl w:val="1"/>
-          <w:numId w:val="14"/>
-        </w:numPr>
-      </w:pPr>
-      <w:r>
-        <w:t>Explain the solution in full.</w:t>
-      </w:r>
-    </w:p>
-    <w:p>
-      <w:pPr>
-        <w:pStyle w:val="ListParagraph"/>
-        <w:numPr>
-          <w:ilvl w:val="1"/>
-          <w:numId w:val="14"/>
-        </w:numPr>
-      </w:pPr>
-      <w:r>
-        <w:t>Describe some test cases you tried out to make sure it works. (You can include drawings and diagrams as part of your explanation as long as they are clearly communication the solution).</w:t>
-      </w:r>
+          <w:rFonts w:ascii="Times" w:hAnsi="Times" w:cs="Times"/>
+          <w:color w:val="6D6D6D"/>
+        </w:rPr>
+      </w:pPr>
     </w:p>
     <w:p>
       <w:pPr>
@@ -542,10 +619,16 @@
         <w:adjustRightInd w:val="0"/>
         <w:spacing w:after="240"/>
         <w:rPr>
-          <w:rFonts w:ascii="Times" w:hAnsi="Times" w:cs="Times"/>
+          <w:rFonts w:cs="Times"/>
+        </w:rPr>
+      </w:pPr>
+      <w:r>
+        <w:rPr>
+          <w:rFonts w:cs="Times"/>
           <w:color w:val="6D6D6D"/>
         </w:rPr>
-      </w:pPr>
+        <w:t>Socks in the Dark:</w:t>
+      </w:r>
     </w:p>
     <w:p>
       <w:pPr>
@@ -560,10 +643,61 @@
       </w:pPr>
       <w:r>
         <w:rPr>
+          <w:rFonts w:cs="Calibri"/>
+        </w:rPr>
+        <w:t xml:space="preserve">There are 20 socks in a drawer: 5 pairs of black socks, 3 pairs of brown and 2 pairs of white. You select the socks in the dark and can check them only after a selection has been made. What is the smallest number of socks you need to select to guarantee getting the </w:t>
+      </w:r>
+      <w:r>
+        <w:rPr>
+          <w:rFonts w:cs="Calibri"/>
+        </w:rPr>
+        <w:t>following:</w:t>
+      </w:r>
+    </w:p>
+    <w:p>
+      <w:pPr>
+        <w:pStyle w:val="ListParagraph"/>
+        <w:widowControl w:val="0"/>
+        <w:numPr>
+          <w:ilvl w:val="0"/>
+          <w:numId w:val="12"/>
+        </w:numPr>
+        <w:autoSpaceDE w:val="0"/>
+        <w:autoSpaceDN w:val="0"/>
+        <w:adjustRightInd w:val="0"/>
+        <w:spacing w:after="240"/>
+        <w:rPr>
           <w:rFonts w:cs="Times"/>
-          <w:color w:val="6D6D6D"/>
-        </w:rPr>
-        <w:t>Socks in the Dark:</w:t>
+        </w:rPr>
+      </w:pPr>
+      <w:r>
+        <w:rPr>
+          <w:rFonts w:cs="Times"/>
+        </w:rPr>
+        <w:t>At least one matching pair.</w:t>
+      </w:r>
+    </w:p>
+    <w:p>
+      <w:pPr>
+        <w:pStyle w:val="ListParagraph"/>
+        <w:widowControl w:val="0"/>
+        <w:numPr>
+          <w:ilvl w:val="0"/>
+          <w:numId w:val="12"/>
+        </w:numPr>
+        <w:autoSpaceDE w:val="0"/>
+        <w:autoSpaceDN w:val="0"/>
+        <w:adjustRightInd w:val="0"/>
+        <w:spacing w:after="240"/>
+        <w:rPr>
+          <w:rFonts w:cs="Times"/>
+        </w:rPr>
+      </w:pPr>
+      <w:r>
+        <w:rPr>
+          <w:rFonts w:cs="Times"/>
+        </w:rPr>
+        <w:t>At least one matching pair of each color.</w:t>
       </w:r>
     </w:p>
     <w:p>
@@ -579,61 +713,10 @@
       </w:pPr>
       <w:r>
         <w:rPr>
-          <w:rFonts w:cs="Calibri"/>
-        </w:rPr>
-        <w:t xml:space="preserve">There are 20 socks in a drawer: 5 pairs of black socks, 3 pairs of brown and 2 pairs of white. You select the socks in the dark and can check them only after a selection has been made. What is the smallest number of socks you need to select to guarantee getting the </w:t>
-      </w:r>
-      <w:r>
-        <w:rPr>
-          <w:rFonts w:cs="Calibri"/>
-        </w:rPr>
-        <w:t>following:</w:t>
-      </w:r>
-    </w:p>
-    <w:p>
-      <w:pPr>
-        <w:pStyle w:val="ListParagraph"/>
-        <w:widowControl w:val="0"/>
-        <w:numPr>
-          <w:ilvl w:val="0"/>
-          <w:numId w:val="12"/>
-        </w:numPr>
-        <w:autoSpaceDE w:val="0"/>
-        <w:autoSpaceDN w:val="0"/>
-        <w:adjustRightInd w:val="0"/>
-        <w:spacing w:after="240"/>
-        <w:rPr>
           <w:rFonts w:cs="Times"/>
-        </w:rPr>
-      </w:pPr>
-      <w:r>
-        <w:rPr>
-          <w:rFonts w:cs="Times"/>
-        </w:rPr>
-        <w:t>At least one matching pair.</w:t>
-      </w:r>
-    </w:p>
-    <w:p>
-      <w:pPr>
-        <w:pStyle w:val="ListParagraph"/>
-        <w:widowControl w:val="0"/>
-        <w:numPr>
-          <w:ilvl w:val="0"/>
-          <w:numId w:val="12"/>
-        </w:numPr>
-        <w:autoSpaceDE w:val="0"/>
-        <w:autoSpaceDN w:val="0"/>
-        <w:adjustRightInd w:val="0"/>
-        <w:spacing w:after="240"/>
-        <w:rPr>
-          <w:rFonts w:cs="Times"/>
-        </w:rPr>
-      </w:pPr>
-      <w:r>
-        <w:rPr>
-          <w:rFonts w:cs="Times"/>
-        </w:rPr>
-        <w:t>At least one matching pair of each color.</w:t>
+          <w:color w:val="6D6D6D"/>
+        </w:rPr>
+        <w:t>Predicting Fingers:</w:t>
       </w:r>
     </w:p>
     <w:p>
@@ -649,25 +732,6 @@
       </w:pPr>
       <w:r>
         <w:rPr>
-          <w:rFonts w:cs="Times"/>
-          <w:color w:val="6D6D6D"/>
-        </w:rPr>
-        <w:t>Predicting Fingers:</w:t>
-      </w:r>
-    </w:p>
-    <w:p>
-      <w:pPr>
-        <w:widowControl w:val="0"/>
-        <w:autoSpaceDE w:val="0"/>
-        <w:autoSpaceDN w:val="0"/>
-        <w:adjustRightInd w:val="0"/>
-        <w:spacing w:after="240"/>
-        <w:rPr>
-          <w:rFonts w:cs="Times"/>
-        </w:rPr>
-      </w:pPr>
-      <w:r>
-        <w:rPr>
           <w:rFonts w:cs="Calibri"/>
         </w:rPr>
         <w:t>A little girl counts using the fingers of her left hand as follows: She starts by calling her thumb 1, the first finger 2, middle finder 3, ring finger 4, and little finger 5. Then she reverses direction, calling the ring finger 6, middle finger 7, first finger 8 and thumb 9, after which she calls her first finger 10 and so on. If she continues to count in this manner, on which finger will she stop?</w:t>
@@ -720,6 +784,14 @@
       <w:r>
         <w:t>What if the girl counts from 1 to 1000</w:t>
       </w:r>
+    </w:p>
+    <w:p>
+      <w:pPr>
+        <w:rPr>
+          <w:sz w:val="28"/>
+          <w:szCs w:val="28"/>
+        </w:rPr>
+      </w:pPr>
     </w:p>
     <w:sectPr>
       <w:headerReference w:type="default" r:id="rId8"/>
@@ -1133,7 +1205,7 @@
         <w:ind w:left="1440" w:hanging="360"/>
       </w:pPr>
     </w:lvl>
-    <w:lvl w:ilvl="2" w:tplc="0409001B" w:tentative="1">
+    <w:lvl w:ilvl="2" w:tplc="0409001B">
       <w:start w:val="1"/>
       <w:numFmt w:val="lowerRoman"/>
       <w:lvlText w:val="%3."/>

</xml_diff>

<commit_message>
Problem 1 step 3
Step 3 of problem 1 worked out
</commit_message>
<xml_diff>
--- a/Problem Solving/Problem Solving.docx
+++ b/Problem Solving/Problem Solving.docx
@@ -403,102 +403,180 @@
           <w:numId w:val="14"/>
         </w:numPr>
       </w:pPr>
+      <w:r>
+        <w:t>Sub</w:t>
+      </w:r>
+      <w:r>
+        <w:t>-goals?</w:t>
+      </w:r>
+    </w:p>
+    <w:p/>
+    <w:p>
+      <w:pPr>
+        <w:pStyle w:val="ListParagraph"/>
+        <w:numPr>
+          <w:ilvl w:val="2"/>
+          <w:numId w:val="14"/>
+        </w:numPr>
+      </w:pPr>
+      <w:r>
+        <w:t>Get the parrot on the other side without being eaten</w:t>
+      </w:r>
+    </w:p>
+    <w:p>
+      <w:pPr>
+        <w:pStyle w:val="ListParagraph"/>
+        <w:numPr>
+          <w:ilvl w:val="2"/>
+          <w:numId w:val="14"/>
+        </w:numPr>
+      </w:pPr>
+      <w:r>
+        <w:t>Get the cat on the other side</w:t>
+      </w:r>
+    </w:p>
+    <w:p>
+      <w:pPr>
+        <w:pStyle w:val="ListParagraph"/>
+        <w:numPr>
+          <w:ilvl w:val="2"/>
+          <w:numId w:val="14"/>
+        </w:numPr>
+      </w:pPr>
+      <w:r>
+        <w:t>Get the bag of seed on the other side without being eaten</w:t>
+      </w:r>
+    </w:p>
+    <w:p>
+      <w:pPr>
+        <w:pStyle w:val="ListParagraph"/>
+        <w:numPr>
+          <w:ilvl w:val="2"/>
+          <w:numId w:val="14"/>
+        </w:numPr>
+      </w:pPr>
+      <w:r>
+        <w:t>Make sure parrot stays alive while waiting on the other side for the man to come back</w:t>
+      </w:r>
+    </w:p>
+    <w:p>
+      <w:pPr>
+        <w:pStyle w:val="ListParagraph"/>
+        <w:numPr>
+          <w:ilvl w:val="2"/>
+          <w:numId w:val="14"/>
+        </w:numPr>
+      </w:pPr>
+      <w:r>
+        <w:t>Make sure the bag of seed is not eaten while the man is coming back</w:t>
+      </w:r>
+    </w:p>
+    <w:p>
+      <w:pPr>
+        <w:pStyle w:val="ListParagraph"/>
+        <w:ind w:left="2160"/>
+      </w:pPr>
+    </w:p>
+    <w:p>
+      <w:pPr>
+        <w:pStyle w:val="ListParagraph"/>
+        <w:numPr>
+          <w:ilvl w:val="0"/>
+          <w:numId w:val="14"/>
+        </w:numPr>
+      </w:pPr>
+      <w:r>
+        <w:t>Identify potential solutions</w:t>
+      </w:r>
+    </w:p>
+    <w:p>
+      <w:pPr>
+        <w:pStyle w:val="ListParagraph"/>
+        <w:numPr>
+          <w:ilvl w:val="1"/>
+          <w:numId w:val="14"/>
+        </w:numPr>
+      </w:pPr>
+      <w:r>
+        <w:t>Solutions to sub-goals</w:t>
+      </w:r>
+    </w:p>
+    <w:p>
+      <w:pPr>
+        <w:pStyle w:val="ListParagraph"/>
+        <w:numPr>
+          <w:ilvl w:val="2"/>
+          <w:numId w:val="14"/>
+        </w:numPr>
+      </w:pPr>
+      <w:r>
+        <w:t xml:space="preserve">Bring parrot over first </w:t>
+      </w:r>
+    </w:p>
+    <w:p>
+      <w:pPr>
+        <w:pStyle w:val="ListParagraph"/>
+        <w:numPr>
+          <w:ilvl w:val="2"/>
+          <w:numId w:val="14"/>
+        </w:numPr>
+      </w:pPr>
+      <w:r>
+        <w:t>Bring cat over 2</w:t>
+      </w:r>
+      <w:r>
+        <w:rPr>
+          <w:vertAlign w:val="superscript"/>
+        </w:rPr>
+        <w:t>nd</w:t>
+      </w:r>
+      <w:r>
+        <w:t xml:space="preserve"> </w:t>
+      </w:r>
+    </w:p>
+    <w:p>
+      <w:pPr>
+        <w:pStyle w:val="ListParagraph"/>
+        <w:numPr>
+          <w:ilvl w:val="2"/>
+          <w:numId w:val="14"/>
+        </w:numPr>
+      </w:pPr>
+      <w:r>
+        <w:t>Bring bag of seed last</w:t>
+      </w:r>
+    </w:p>
+    <w:p>
+      <w:pPr>
+        <w:pStyle w:val="ListParagraph"/>
+        <w:numPr>
+          <w:ilvl w:val="2"/>
+          <w:numId w:val="14"/>
+        </w:numPr>
+      </w:pPr>
+      <w:r>
+        <w:t>Bring parrot over on his shoulder along with the cat in the boat so he can watch them then (with parrot still on shoulder) go back and get the bag of seed</w:t>
+      </w:r>
+    </w:p>
+    <w:p>
+      <w:pPr>
+        <w:pStyle w:val="ListParagraph"/>
+        <w:numPr>
+          <w:ilvl w:val="2"/>
+          <w:numId w:val="14"/>
+        </w:numPr>
+      </w:pPr>
+      <w:r>
+        <w:t>Bring parrot over on shoulder with bag of seed then (with parrot still on shoulder) bring cat over.</w:t>
+      </w:r>
       <w:bookmarkStart w:id="0" w:name="_GoBack"/>
       <w:bookmarkEnd w:id="0"/>
-      <w:r>
-        <w:t>sub-goals?</w:t>
-      </w:r>
-    </w:p>
-    <w:p/>
-    <w:p>
-      <w:pPr>
-        <w:pStyle w:val="ListParagraph"/>
-        <w:numPr>
-          <w:ilvl w:val="2"/>
-          <w:numId w:val="14"/>
-        </w:numPr>
-      </w:pPr>
-      <w:r>
-        <w:t>Get the parrot on the other side without being eaten</w:t>
-      </w:r>
-    </w:p>
-    <w:p>
-      <w:pPr>
-        <w:pStyle w:val="ListParagraph"/>
-        <w:numPr>
-          <w:ilvl w:val="2"/>
-          <w:numId w:val="14"/>
-        </w:numPr>
-      </w:pPr>
-      <w:r>
-        <w:t>Get the cat on the other side</w:t>
-      </w:r>
-    </w:p>
-    <w:p>
-      <w:pPr>
-        <w:pStyle w:val="ListParagraph"/>
-        <w:numPr>
-          <w:ilvl w:val="2"/>
-          <w:numId w:val="14"/>
-        </w:numPr>
-      </w:pPr>
-      <w:r>
-        <w:t>Get the bag of seed on the other side without being eaten</w:t>
-      </w:r>
-    </w:p>
-    <w:p>
-      <w:pPr>
-        <w:pStyle w:val="ListParagraph"/>
-        <w:numPr>
-          <w:ilvl w:val="2"/>
-          <w:numId w:val="14"/>
-        </w:numPr>
-      </w:pPr>
-      <w:r>
-        <w:t>Make sure parrot stays alive while waiting on the other side for the man to come back</w:t>
-      </w:r>
-    </w:p>
-    <w:p>
-      <w:pPr>
-        <w:pStyle w:val="ListParagraph"/>
-        <w:numPr>
-          <w:ilvl w:val="2"/>
-          <w:numId w:val="14"/>
-        </w:numPr>
-      </w:pPr>
-      <w:r>
-        <w:t>Make sure the bag of seed is not eaten while the man is coming back</w:t>
-      </w:r>
     </w:p>
     <w:p>
       <w:pPr>
         <w:pStyle w:val="ListParagraph"/>
         <w:ind w:left="2160"/>
       </w:pPr>
-    </w:p>
-    <w:p>
-      <w:pPr>
-        <w:pStyle w:val="ListParagraph"/>
-        <w:numPr>
-          <w:ilvl w:val="0"/>
-          <w:numId w:val="14"/>
-        </w:numPr>
-      </w:pPr>
-      <w:r>
-        <w:t>Identify potential solutions</w:t>
-      </w:r>
-    </w:p>
-    <w:p>
-      <w:pPr>
-        <w:pStyle w:val="ListParagraph"/>
-        <w:numPr>
-          <w:ilvl w:val="1"/>
-          <w:numId w:val="14"/>
-        </w:numPr>
-      </w:pPr>
-      <w:r>
-        <w:t>For each of the sub-problems you’ve discussed in #2, what is a possible solution?</w:t>
-      </w:r>
     </w:p>
     <w:p>
       <w:pPr>

</xml_diff>

<commit_message>
Problem 1 step 4
Step 4 of problem 1 worked out
</commit_message>
<xml_diff>
--- a/Problem Solving/Problem Solving.docx
+++ b/Problem Solving/Problem Solving.docx
@@ -569,50 +569,62 @@
       <w:r>
         <w:t>Bring parrot over on shoulder with bag of seed then (with parrot still on shoulder) bring cat over.</w:t>
       </w:r>
+    </w:p>
+    <w:p>
+      <w:pPr>
+        <w:pStyle w:val="ListParagraph"/>
+        <w:ind w:left="2160"/>
+      </w:pPr>
+    </w:p>
+    <w:p>
+      <w:pPr>
+        <w:pStyle w:val="ListParagraph"/>
+        <w:numPr>
+          <w:ilvl w:val="0"/>
+          <w:numId w:val="14"/>
+        </w:numPr>
+      </w:pPr>
+      <w:r>
+        <w:t>Evaluate potential Solution</w:t>
+      </w:r>
+    </w:p>
+    <w:p>
+      <w:pPr>
+        <w:pStyle w:val="ListParagraph"/>
+        <w:numPr>
+          <w:ilvl w:val="1"/>
+          <w:numId w:val="14"/>
+        </w:numPr>
+      </w:pPr>
+      <w:r>
+        <w:t>Does each solution meet the goals?</w:t>
+      </w:r>
+      <w:r>
+        <w:t xml:space="preserve"> Yes</w:t>
+      </w:r>
+    </w:p>
+    <w:p>
+      <w:pPr>
+        <w:pStyle w:val="ListParagraph"/>
+        <w:numPr>
+          <w:ilvl w:val="1"/>
+          <w:numId w:val="14"/>
+        </w:numPr>
+      </w:pPr>
+      <w:r>
+        <w:t>Will each solution work for ALL cases?</w:t>
+      </w:r>
+      <w:r>
+        <w:t xml:space="preserve"> No</w:t>
+      </w:r>
+    </w:p>
+    <w:p>
+      <w:pPr>
+        <w:pStyle w:val="ListParagraph"/>
+        <w:ind w:left="1440"/>
+      </w:pPr>
       <w:bookmarkStart w:id="0" w:name="_GoBack"/>
       <w:bookmarkEnd w:id="0"/>
-    </w:p>
-    <w:p>
-      <w:pPr>
-        <w:pStyle w:val="ListParagraph"/>
-        <w:ind w:left="2160"/>
-      </w:pPr>
-    </w:p>
-    <w:p>
-      <w:pPr>
-        <w:pStyle w:val="ListParagraph"/>
-        <w:numPr>
-          <w:ilvl w:val="0"/>
-          <w:numId w:val="14"/>
-        </w:numPr>
-      </w:pPr>
-      <w:r>
-        <w:t>Evaluate potential Solution</w:t>
-      </w:r>
-    </w:p>
-    <w:p>
-      <w:pPr>
-        <w:pStyle w:val="ListParagraph"/>
-        <w:numPr>
-          <w:ilvl w:val="1"/>
-          <w:numId w:val="14"/>
-        </w:numPr>
-      </w:pPr>
-      <w:r>
-        <w:t>Does each solution meet the goals?</w:t>
-      </w:r>
-    </w:p>
-    <w:p>
-      <w:pPr>
-        <w:pStyle w:val="ListParagraph"/>
-        <w:numPr>
-          <w:ilvl w:val="1"/>
-          <w:numId w:val="14"/>
-        </w:numPr>
-      </w:pPr>
-      <w:r>
-        <w:t>Will each solution work for ALL cases?</w:t>
-      </w:r>
     </w:p>
     <w:p>
       <w:pPr>

</xml_diff>

<commit_message>
Problem 1 step 5
Step 5 a of problem 1 worked out
</commit_message>
<xml_diff>
--- a/Problem Solving/Problem Solving.docx
+++ b/Problem Solving/Problem Solving.docx
@@ -313,11 +313,8 @@
         </w:numPr>
       </w:pPr>
       <w:r>
-        <w:t xml:space="preserve">The problem here is the man has a boat that will only fit him and 1 item/animal. If he leaves the parrot and the cat to bring the seed first </w:t>
-      </w:r>
-      <w:r>
         <w:lastRenderedPageBreak/>
-        <w:t xml:space="preserve">the cat will eat the parrot. If he leaves the parrot and the seed to bring the cat over first the parrot will eat the seed. </w:t>
+        <w:t xml:space="preserve">The problem here is the man has a boat that will only fit him and 1 item/animal. If he leaves the parrot and the cat to bring the seed first the cat will eat the parrot. If he leaves the parrot and the seed to bring the cat over first the parrot will eat the seed. </w:t>
       </w:r>
     </w:p>
     <w:p>
@@ -623,32 +620,38 @@
         <w:pStyle w:val="ListParagraph"/>
         <w:ind w:left="1440"/>
       </w:pPr>
+    </w:p>
+    <w:p>
+      <w:pPr>
+        <w:pStyle w:val="ListParagraph"/>
+        <w:numPr>
+          <w:ilvl w:val="0"/>
+          <w:numId w:val="14"/>
+        </w:numPr>
+      </w:pPr>
+      <w:r>
+        <w:t>Choose a solution and develop a plan to implement it</w:t>
+      </w:r>
+    </w:p>
+    <w:p>
+      <w:pPr>
+        <w:pStyle w:val="ListParagraph"/>
+        <w:numPr>
+          <w:ilvl w:val="1"/>
+          <w:numId w:val="14"/>
+        </w:numPr>
+      </w:pPr>
+      <w:r>
+        <w:t xml:space="preserve">The man can put the parrot on his shoulder and put the cat in the boat. Chances of the cat trying to attack or eat the parrot will be less probable since the man will be watching. He then can get the cat out of the boat. With the parrot still on his shoulder he can go back to the other side to get the bag of seed. With the man there, the probability of the parrot eating the seed will be less. </w:t>
+      </w:r>
+    </w:p>
+    <w:p>
+      <w:pPr>
+        <w:pStyle w:val="ListParagraph"/>
+        <w:ind w:left="1440"/>
+      </w:pPr>
       <w:bookmarkStart w:id="0" w:name="_GoBack"/>
       <w:bookmarkEnd w:id="0"/>
-    </w:p>
-    <w:p>
-      <w:pPr>
-        <w:pStyle w:val="ListParagraph"/>
-        <w:numPr>
-          <w:ilvl w:val="0"/>
-          <w:numId w:val="14"/>
-        </w:numPr>
-      </w:pPr>
-      <w:r>
-        <w:t>Choose a solution and develop a plan to implement it</w:t>
-      </w:r>
-    </w:p>
-    <w:p>
-      <w:pPr>
-        <w:pStyle w:val="ListParagraph"/>
-        <w:numPr>
-          <w:ilvl w:val="1"/>
-          <w:numId w:val="14"/>
-        </w:numPr>
-      </w:pPr>
-      <w:r>
-        <w:t>Explain the solution in full.</w:t>
-      </w:r>
     </w:p>
     <w:p>
       <w:pPr>

</xml_diff>

<commit_message>
Problem 2 and 3 plus steps
Problem solving steps have been put under problem 2 and 3
</commit_message>
<xml_diff>
--- a/Problem Solving/Problem Solving.docx
+++ b/Problem Solving/Problem Solving.docx
@@ -313,8 +313,11 @@
         </w:numPr>
       </w:pPr>
       <w:r>
+        <w:t xml:space="preserve">The problem here is the man has a boat that will only fit him and 1 item/animal. If he leaves the parrot and the cat to bring the seed first </w:t>
+      </w:r>
+      <w:r>
         <w:lastRenderedPageBreak/>
-        <w:t xml:space="preserve">The problem here is the man has a boat that will only fit him and 1 item/animal. If he leaves the parrot and the cat to bring the seed first the cat will eat the parrot. If he leaves the parrot and the seed to bring the cat over first the parrot will eat the seed. </w:t>
+        <w:t xml:space="preserve">the cat will eat the parrot. If he leaves the parrot and the seed to bring the cat over first the parrot will eat the seed. </w:t>
       </w:r>
     </w:p>
     <w:p>
@@ -650,8 +653,6 @@
         <w:pStyle w:val="ListParagraph"/>
         <w:ind w:left="1440"/>
       </w:pPr>
-      <w:bookmarkStart w:id="0" w:name="_GoBack"/>
-      <w:bookmarkEnd w:id="0"/>
     </w:p>
     <w:p>
       <w:pPr>
@@ -795,21 +796,226 @@
     </w:p>
     <w:p>
       <w:pPr>
+        <w:pStyle w:val="ListParagraph"/>
         <w:widowControl w:val="0"/>
         <w:autoSpaceDE w:val="0"/>
         <w:autoSpaceDN w:val="0"/>
         <w:adjustRightInd w:val="0"/>
         <w:spacing w:after="240"/>
+        <w:ind w:left="1440"/>
         <w:rPr>
           <w:rFonts w:cs="Times"/>
         </w:rPr>
       </w:pPr>
-      <w:r>
+    </w:p>
+    <w:p>
+      <w:pPr>
+        <w:pStyle w:val="ListParagraph"/>
+        <w:widowControl w:val="0"/>
+        <w:numPr>
+          <w:ilvl w:val="0"/>
+          <w:numId w:val="15"/>
+        </w:numPr>
+        <w:autoSpaceDE w:val="0"/>
+        <w:autoSpaceDN w:val="0"/>
+        <w:adjustRightInd w:val="0"/>
+        <w:spacing w:after="240"/>
         <w:rPr>
           <w:rFonts w:cs="Times"/>
-          <w:color w:val="6D6D6D"/>
-        </w:rPr>
-        <w:t>Predicting Fingers:</w:t>
+        </w:rPr>
+      </w:pPr>
+      <w:bookmarkStart w:id="0" w:name="_GoBack"/>
+      <w:r>
+        <w:rPr>
+          <w:rFonts w:cs="Times"/>
+        </w:rPr>
+        <w:t>Define the problem</w:t>
+      </w:r>
+    </w:p>
+    <w:bookmarkEnd w:id="0"/>
+    <w:p>
+      <w:pPr>
+        <w:pStyle w:val="ListParagraph"/>
+        <w:numPr>
+          <w:ilvl w:val="1"/>
+          <w:numId w:val="15"/>
+        </w:numPr>
+      </w:pPr>
+      <w:r>
+        <w:t xml:space="preserve">Do this in </w:t>
+      </w:r>
+      <w:r>
+        <w:rPr>
+          <w:i/>
+        </w:rPr>
+        <w:t>your own words</w:t>
+      </w:r>
+      <w:r>
+        <w:t>.</w:t>
+      </w:r>
+    </w:p>
+    <w:p>
+      <w:pPr>
+        <w:pStyle w:val="ListParagraph"/>
+        <w:numPr>
+          <w:ilvl w:val="1"/>
+          <w:numId w:val="15"/>
+        </w:numPr>
+      </w:pPr>
+      <w:r>
+        <w:t>What insight can you offer into the problem that is not immediately visible from the word problem alone?</w:t>
+      </w:r>
+    </w:p>
+    <w:p>
+      <w:pPr>
+        <w:pStyle w:val="ListParagraph"/>
+        <w:numPr>
+          <w:ilvl w:val="1"/>
+          <w:numId w:val="15"/>
+        </w:numPr>
+      </w:pPr>
+      <w:r>
+        <w:t>What is the overall goal?</w:t>
+      </w:r>
+    </w:p>
+    <w:p>
+      <w:pPr>
+        <w:pStyle w:val="ListParagraph"/>
+        <w:numPr>
+          <w:ilvl w:val="0"/>
+          <w:numId w:val="15"/>
+        </w:numPr>
+      </w:pPr>
+      <w:r>
+        <w:t>Break them apart</w:t>
+      </w:r>
+    </w:p>
+    <w:p>
+      <w:pPr>
+        <w:pStyle w:val="ListParagraph"/>
+        <w:numPr>
+          <w:ilvl w:val="1"/>
+          <w:numId w:val="15"/>
+        </w:numPr>
+      </w:pPr>
+      <w:r>
+        <w:t>What are the constraints?</w:t>
+      </w:r>
+    </w:p>
+    <w:p>
+      <w:pPr>
+        <w:pStyle w:val="ListParagraph"/>
+        <w:numPr>
+          <w:ilvl w:val="1"/>
+          <w:numId w:val="15"/>
+        </w:numPr>
+      </w:pPr>
+      <w:r>
+        <w:t>What are the sub-goals?</w:t>
+      </w:r>
+    </w:p>
+    <w:p>
+      <w:pPr>
+        <w:pStyle w:val="ListParagraph"/>
+        <w:numPr>
+          <w:ilvl w:val="0"/>
+          <w:numId w:val="15"/>
+        </w:numPr>
+      </w:pPr>
+      <w:r>
+        <w:t>Identify potential solutions</w:t>
+      </w:r>
+    </w:p>
+    <w:p>
+      <w:pPr>
+        <w:pStyle w:val="ListParagraph"/>
+        <w:numPr>
+          <w:ilvl w:val="1"/>
+          <w:numId w:val="15"/>
+        </w:numPr>
+      </w:pPr>
+      <w:r>
+        <w:t>For each of the sub-problems you’ve discussed in #2, what is a possible solution?</w:t>
+      </w:r>
+    </w:p>
+    <w:p>
+      <w:pPr>
+        <w:pStyle w:val="ListParagraph"/>
+        <w:numPr>
+          <w:ilvl w:val="0"/>
+          <w:numId w:val="15"/>
+        </w:numPr>
+      </w:pPr>
+      <w:r>
+        <w:t>Evaluate potential Solution</w:t>
+      </w:r>
+    </w:p>
+    <w:p>
+      <w:pPr>
+        <w:pStyle w:val="ListParagraph"/>
+        <w:numPr>
+          <w:ilvl w:val="1"/>
+          <w:numId w:val="15"/>
+        </w:numPr>
+      </w:pPr>
+      <w:r>
+        <w:t>Does each solution meet the goals?</w:t>
+      </w:r>
+    </w:p>
+    <w:p>
+      <w:pPr>
+        <w:pStyle w:val="ListParagraph"/>
+        <w:numPr>
+          <w:ilvl w:val="1"/>
+          <w:numId w:val="15"/>
+        </w:numPr>
+      </w:pPr>
+      <w:r>
+        <w:t>Will each solution work for ALL cases?</w:t>
+      </w:r>
+    </w:p>
+    <w:p>
+      <w:pPr>
+        <w:pStyle w:val="ListParagraph"/>
+        <w:numPr>
+          <w:ilvl w:val="0"/>
+          <w:numId w:val="15"/>
+        </w:numPr>
+      </w:pPr>
+      <w:r>
+        <w:t>Choose a solution and develop a plan to implement it</w:t>
+      </w:r>
+    </w:p>
+    <w:p>
+      <w:pPr>
+        <w:pStyle w:val="ListParagraph"/>
+        <w:numPr>
+          <w:ilvl w:val="1"/>
+          <w:numId w:val="15"/>
+        </w:numPr>
+      </w:pPr>
+      <w:r>
+        <w:t>Explain the solution in full.</w:t>
+      </w:r>
+    </w:p>
+    <w:p>
+      <w:pPr>
+        <w:pStyle w:val="ListParagraph"/>
+        <w:widowControl w:val="0"/>
+        <w:numPr>
+          <w:ilvl w:val="0"/>
+          <w:numId w:val="15"/>
+        </w:numPr>
+        <w:autoSpaceDE w:val="0"/>
+        <w:autoSpaceDN w:val="0"/>
+        <w:adjustRightInd w:val="0"/>
+        <w:spacing w:after="240"/>
+        <w:rPr>
+          <w:rFonts w:cs="Times"/>
+        </w:rPr>
+      </w:pPr>
+      <w:r>
+        <w:t>Describe some test cases you tried out to make sure it works. (You can include drawings and diagrams as part of your explanation as long as they are clearly communication the solution).</w:t>
       </w:r>
     </w:p>
     <w:p>
@@ -823,6 +1029,37 @@
           <w:rFonts w:cs="Times"/>
         </w:rPr>
       </w:pPr>
+    </w:p>
+    <w:p>
+      <w:pPr>
+        <w:widowControl w:val="0"/>
+        <w:autoSpaceDE w:val="0"/>
+        <w:autoSpaceDN w:val="0"/>
+        <w:adjustRightInd w:val="0"/>
+        <w:spacing w:after="240"/>
+        <w:rPr>
+          <w:rFonts w:cs="Times"/>
+        </w:rPr>
+      </w:pPr>
+      <w:r>
+        <w:rPr>
+          <w:rFonts w:cs="Times"/>
+          <w:color w:val="6D6D6D"/>
+        </w:rPr>
+        <w:t>Predicting Fingers:</w:t>
+      </w:r>
+    </w:p>
+    <w:p>
+      <w:pPr>
+        <w:widowControl w:val="0"/>
+        <w:autoSpaceDE w:val="0"/>
+        <w:autoSpaceDN w:val="0"/>
+        <w:adjustRightInd w:val="0"/>
+        <w:spacing w:after="240"/>
+        <w:rPr>
+          <w:rFonts w:cs="Times"/>
+        </w:rPr>
+      </w:pPr>
       <w:r>
         <w:rPr>
           <w:rFonts w:cs="Calibri"/>
@@ -876,6 +1113,207 @@
       </w:pPr>
       <w:r>
         <w:t>What if the girl counts from 1 to 1000</w:t>
+      </w:r>
+    </w:p>
+    <w:p>
+      <w:pPr>
+        <w:rPr>
+          <w:sz w:val="28"/>
+          <w:szCs w:val="28"/>
+        </w:rPr>
+      </w:pPr>
+    </w:p>
+    <w:p>
+      <w:pPr>
+        <w:pStyle w:val="ListParagraph"/>
+        <w:numPr>
+          <w:ilvl w:val="0"/>
+          <w:numId w:val="16"/>
+        </w:numPr>
+      </w:pPr>
+      <w:r>
+        <w:t>Define the problem.</w:t>
+      </w:r>
+    </w:p>
+    <w:p>
+      <w:pPr>
+        <w:pStyle w:val="ListParagraph"/>
+        <w:numPr>
+          <w:ilvl w:val="1"/>
+          <w:numId w:val="16"/>
+        </w:numPr>
+      </w:pPr>
+      <w:r>
+        <w:t xml:space="preserve">Do this in </w:t>
+      </w:r>
+      <w:r>
+        <w:rPr>
+          <w:i/>
+        </w:rPr>
+        <w:t>your own words</w:t>
+      </w:r>
+      <w:r>
+        <w:t>.</w:t>
+      </w:r>
+    </w:p>
+    <w:p>
+      <w:pPr>
+        <w:pStyle w:val="ListParagraph"/>
+        <w:numPr>
+          <w:ilvl w:val="1"/>
+          <w:numId w:val="16"/>
+        </w:numPr>
+      </w:pPr>
+      <w:r>
+        <w:t>What insight can you offer into the problem that is not immediately visible from the word problem alone?</w:t>
+      </w:r>
+    </w:p>
+    <w:p>
+      <w:pPr>
+        <w:pStyle w:val="ListParagraph"/>
+        <w:numPr>
+          <w:ilvl w:val="1"/>
+          <w:numId w:val="16"/>
+        </w:numPr>
+      </w:pPr>
+      <w:r>
+        <w:t>What is the overall goal?</w:t>
+      </w:r>
+    </w:p>
+    <w:p>
+      <w:pPr>
+        <w:pStyle w:val="ListParagraph"/>
+        <w:numPr>
+          <w:ilvl w:val="0"/>
+          <w:numId w:val="16"/>
+        </w:numPr>
+      </w:pPr>
+      <w:r>
+        <w:t>Break them apart</w:t>
+      </w:r>
+    </w:p>
+    <w:p>
+      <w:pPr>
+        <w:pStyle w:val="ListParagraph"/>
+        <w:numPr>
+          <w:ilvl w:val="1"/>
+          <w:numId w:val="16"/>
+        </w:numPr>
+      </w:pPr>
+      <w:r>
+        <w:t>What are the constraints?</w:t>
+      </w:r>
+    </w:p>
+    <w:p>
+      <w:pPr>
+        <w:pStyle w:val="ListParagraph"/>
+        <w:numPr>
+          <w:ilvl w:val="1"/>
+          <w:numId w:val="16"/>
+        </w:numPr>
+      </w:pPr>
+      <w:r>
+        <w:t>What are the sub-goals?</w:t>
+      </w:r>
+    </w:p>
+    <w:p>
+      <w:pPr>
+        <w:pStyle w:val="ListParagraph"/>
+        <w:numPr>
+          <w:ilvl w:val="0"/>
+          <w:numId w:val="16"/>
+        </w:numPr>
+      </w:pPr>
+      <w:r>
+        <w:t>Identify potential solutions</w:t>
+      </w:r>
+    </w:p>
+    <w:p>
+      <w:pPr>
+        <w:pStyle w:val="ListParagraph"/>
+        <w:numPr>
+          <w:ilvl w:val="1"/>
+          <w:numId w:val="16"/>
+        </w:numPr>
+      </w:pPr>
+      <w:r>
+        <w:t>For each of the sub-problems you’ve discussed in #2, what is a possible solution?</w:t>
+      </w:r>
+    </w:p>
+    <w:p>
+      <w:pPr>
+        <w:pStyle w:val="ListParagraph"/>
+        <w:numPr>
+          <w:ilvl w:val="0"/>
+          <w:numId w:val="16"/>
+        </w:numPr>
+      </w:pPr>
+      <w:r>
+        <w:t>Evaluate potential Solution</w:t>
+      </w:r>
+    </w:p>
+    <w:p>
+      <w:pPr>
+        <w:pStyle w:val="ListParagraph"/>
+        <w:numPr>
+          <w:ilvl w:val="1"/>
+          <w:numId w:val="16"/>
+        </w:numPr>
+      </w:pPr>
+      <w:r>
+        <w:t>Does each solution meet the goals?</w:t>
+      </w:r>
+    </w:p>
+    <w:p>
+      <w:pPr>
+        <w:pStyle w:val="ListParagraph"/>
+        <w:numPr>
+          <w:ilvl w:val="1"/>
+          <w:numId w:val="16"/>
+        </w:numPr>
+      </w:pPr>
+      <w:r>
+        <w:t>Will each solution work for ALL cases?</w:t>
+      </w:r>
+    </w:p>
+    <w:p>
+      <w:pPr>
+        <w:pStyle w:val="ListParagraph"/>
+        <w:numPr>
+          <w:ilvl w:val="0"/>
+          <w:numId w:val="16"/>
+        </w:numPr>
+      </w:pPr>
+      <w:r>
+        <w:t>Choose a solution and develop a plan to implement it</w:t>
+      </w:r>
+    </w:p>
+    <w:p>
+      <w:pPr>
+        <w:pStyle w:val="ListParagraph"/>
+        <w:numPr>
+          <w:ilvl w:val="1"/>
+          <w:numId w:val="16"/>
+        </w:numPr>
+      </w:pPr>
+      <w:r>
+        <w:t>Explain the solution in full.</w:t>
+      </w:r>
+    </w:p>
+    <w:p>
+      <w:pPr>
+        <w:pStyle w:val="ListParagraph"/>
+        <w:numPr>
+          <w:ilvl w:val="0"/>
+          <w:numId w:val="16"/>
+        </w:numPr>
+        <w:rPr>
+          <w:sz w:val="28"/>
+          <w:szCs w:val="28"/>
+        </w:rPr>
+      </w:pPr>
+      <w:r>
+        <w:t>Describe some test cases you tried out to make sure it works. (You can include drawings and diagrams as part of your explanation as long as they are clearly communication the solution).</w:t>
       </w:r>
     </w:p>
     <w:p>
@@ -1454,6 +1892,178 @@
     </w:lvl>
   </w:abstractNum>
   <w:abstractNum w:abstractNumId="6">
+    <w:nsid w:val="20B328D0"/>
+    <w:multiLevelType w:val="hybridMultilevel"/>
+    <w:tmpl w:val="B8BA3346"/>
+    <w:lvl w:ilvl="0" w:tplc="0409000F">
+      <w:start w:val="1"/>
+      <w:numFmt w:val="decimal"/>
+      <w:lvlText w:val="%1."/>
+      <w:lvlJc w:val="left"/>
+      <w:pPr>
+        <w:ind w:left="720" w:hanging="360"/>
+      </w:pPr>
+    </w:lvl>
+    <w:lvl w:ilvl="1" w:tplc="04090019">
+      <w:start w:val="1"/>
+      <w:numFmt w:val="lowerLetter"/>
+      <w:lvlText w:val="%2."/>
+      <w:lvlJc w:val="left"/>
+      <w:pPr>
+        <w:ind w:left="1440" w:hanging="360"/>
+      </w:pPr>
+    </w:lvl>
+    <w:lvl w:ilvl="2" w:tplc="0409001B" w:tentative="1">
+      <w:start w:val="1"/>
+      <w:numFmt w:val="lowerRoman"/>
+      <w:lvlText w:val="%3."/>
+      <w:lvlJc w:val="right"/>
+      <w:pPr>
+        <w:ind w:left="2160" w:hanging="180"/>
+      </w:pPr>
+    </w:lvl>
+    <w:lvl w:ilvl="3" w:tplc="0409000F" w:tentative="1">
+      <w:start w:val="1"/>
+      <w:numFmt w:val="decimal"/>
+      <w:lvlText w:val="%4."/>
+      <w:lvlJc w:val="left"/>
+      <w:pPr>
+        <w:ind w:left="2880" w:hanging="360"/>
+      </w:pPr>
+    </w:lvl>
+    <w:lvl w:ilvl="4" w:tplc="04090019" w:tentative="1">
+      <w:start w:val="1"/>
+      <w:numFmt w:val="lowerLetter"/>
+      <w:lvlText w:val="%5."/>
+      <w:lvlJc w:val="left"/>
+      <w:pPr>
+        <w:ind w:left="3600" w:hanging="360"/>
+      </w:pPr>
+    </w:lvl>
+    <w:lvl w:ilvl="5" w:tplc="0409001B" w:tentative="1">
+      <w:start w:val="1"/>
+      <w:numFmt w:val="lowerRoman"/>
+      <w:lvlText w:val="%6."/>
+      <w:lvlJc w:val="right"/>
+      <w:pPr>
+        <w:ind w:left="4320" w:hanging="180"/>
+      </w:pPr>
+    </w:lvl>
+    <w:lvl w:ilvl="6" w:tplc="0409000F" w:tentative="1">
+      <w:start w:val="1"/>
+      <w:numFmt w:val="decimal"/>
+      <w:lvlText w:val="%7."/>
+      <w:lvlJc w:val="left"/>
+      <w:pPr>
+        <w:ind w:left="5040" w:hanging="360"/>
+      </w:pPr>
+    </w:lvl>
+    <w:lvl w:ilvl="7" w:tplc="04090019" w:tentative="1">
+      <w:start w:val="1"/>
+      <w:numFmt w:val="lowerLetter"/>
+      <w:lvlText w:val="%8."/>
+      <w:lvlJc w:val="left"/>
+      <w:pPr>
+        <w:ind w:left="5760" w:hanging="360"/>
+      </w:pPr>
+    </w:lvl>
+    <w:lvl w:ilvl="8" w:tplc="0409001B" w:tentative="1">
+      <w:start w:val="1"/>
+      <w:numFmt w:val="lowerRoman"/>
+      <w:lvlText w:val="%9."/>
+      <w:lvlJc w:val="right"/>
+      <w:pPr>
+        <w:ind w:left="6480" w:hanging="180"/>
+      </w:pPr>
+    </w:lvl>
+  </w:abstractNum>
+  <w:abstractNum w:abstractNumId="7">
+    <w:nsid w:val="2C6B426B"/>
+    <w:multiLevelType w:val="hybridMultilevel"/>
+    <w:tmpl w:val="7D2A2DC6"/>
+    <w:lvl w:ilvl="0" w:tplc="0409000F">
+      <w:start w:val="1"/>
+      <w:numFmt w:val="decimal"/>
+      <w:lvlText w:val="%1."/>
+      <w:lvlJc w:val="left"/>
+      <w:pPr>
+        <w:ind w:left="720" w:hanging="360"/>
+      </w:pPr>
+    </w:lvl>
+    <w:lvl w:ilvl="1" w:tplc="04090019">
+      <w:start w:val="1"/>
+      <w:numFmt w:val="lowerLetter"/>
+      <w:lvlText w:val="%2."/>
+      <w:lvlJc w:val="left"/>
+      <w:pPr>
+        <w:ind w:left="1440" w:hanging="360"/>
+      </w:pPr>
+    </w:lvl>
+    <w:lvl w:ilvl="2" w:tplc="0409001B" w:tentative="1">
+      <w:start w:val="1"/>
+      <w:numFmt w:val="lowerRoman"/>
+      <w:lvlText w:val="%3."/>
+      <w:lvlJc w:val="right"/>
+      <w:pPr>
+        <w:ind w:left="2160" w:hanging="180"/>
+      </w:pPr>
+    </w:lvl>
+    <w:lvl w:ilvl="3" w:tplc="0409000F" w:tentative="1">
+      <w:start w:val="1"/>
+      <w:numFmt w:val="decimal"/>
+      <w:lvlText w:val="%4."/>
+      <w:lvlJc w:val="left"/>
+      <w:pPr>
+        <w:ind w:left="2880" w:hanging="360"/>
+      </w:pPr>
+    </w:lvl>
+    <w:lvl w:ilvl="4" w:tplc="04090019" w:tentative="1">
+      <w:start w:val="1"/>
+      <w:numFmt w:val="lowerLetter"/>
+      <w:lvlText w:val="%5."/>
+      <w:lvlJc w:val="left"/>
+      <w:pPr>
+        <w:ind w:left="3600" w:hanging="360"/>
+      </w:pPr>
+    </w:lvl>
+    <w:lvl w:ilvl="5" w:tplc="0409001B" w:tentative="1">
+      <w:start w:val="1"/>
+      <w:numFmt w:val="lowerRoman"/>
+      <w:lvlText w:val="%6."/>
+      <w:lvlJc w:val="right"/>
+      <w:pPr>
+        <w:ind w:left="4320" w:hanging="180"/>
+      </w:pPr>
+    </w:lvl>
+    <w:lvl w:ilvl="6" w:tplc="0409000F" w:tentative="1">
+      <w:start w:val="1"/>
+      <w:numFmt w:val="decimal"/>
+      <w:lvlText w:val="%7."/>
+      <w:lvlJc w:val="left"/>
+      <w:pPr>
+        <w:ind w:left="5040" w:hanging="360"/>
+      </w:pPr>
+    </w:lvl>
+    <w:lvl w:ilvl="7" w:tplc="04090019" w:tentative="1">
+      <w:start w:val="1"/>
+      <w:numFmt w:val="lowerLetter"/>
+      <w:lvlText w:val="%8."/>
+      <w:lvlJc w:val="left"/>
+      <w:pPr>
+        <w:ind w:left="5760" w:hanging="360"/>
+      </w:pPr>
+    </w:lvl>
+    <w:lvl w:ilvl="8" w:tplc="0409001B" w:tentative="1">
+      <w:start w:val="1"/>
+      <w:numFmt w:val="lowerRoman"/>
+      <w:lvlText w:val="%9."/>
+      <w:lvlJc w:val="right"/>
+      <w:pPr>
+        <w:ind w:left="6480" w:hanging="180"/>
+      </w:pPr>
+    </w:lvl>
+  </w:abstractNum>
+  <w:abstractNum w:abstractNumId="8">
     <w:nsid w:val="319321DC"/>
     <w:multiLevelType w:val="hybridMultilevel"/>
     <w:tmpl w:val="4BE295C0"/>
@@ -1544,7 +2154,7 @@
       </w:pPr>
     </w:lvl>
   </w:abstractNum>
-  <w:abstractNum w:abstractNumId="7">
+  <w:abstractNum w:abstractNumId="9">
     <w:nsid w:val="32D72085"/>
     <w:multiLevelType w:val="hybridMultilevel"/>
     <w:tmpl w:val="833AD182"/>
@@ -1635,7 +2245,7 @@
       </w:pPr>
     </w:lvl>
   </w:abstractNum>
-  <w:abstractNum w:abstractNumId="8">
+  <w:abstractNum w:abstractNumId="10">
     <w:nsid w:val="358C01A4"/>
     <w:multiLevelType w:val="hybridMultilevel"/>
     <w:tmpl w:val="FEF8347A"/>
@@ -1730,7 +2340,7 @@
       </w:pPr>
     </w:lvl>
   </w:abstractNum>
-  <w:abstractNum w:abstractNumId="9">
+  <w:abstractNum w:abstractNumId="11">
     <w:nsid w:val="3645302B"/>
     <w:multiLevelType w:val="hybridMultilevel"/>
     <w:tmpl w:val="5AD2909A"/>
@@ -1821,7 +2431,7 @@
       </w:pPr>
     </w:lvl>
   </w:abstractNum>
-  <w:abstractNum w:abstractNumId="10">
+  <w:abstractNum w:abstractNumId="12">
     <w:nsid w:val="3FE31EDF"/>
     <w:multiLevelType w:val="hybridMultilevel"/>
     <w:tmpl w:val="03FACD9C"/>
@@ -1912,7 +2522,7 @@
       </w:pPr>
     </w:lvl>
   </w:abstractNum>
-  <w:abstractNum w:abstractNumId="11">
+  <w:abstractNum w:abstractNumId="13">
     <w:nsid w:val="56DD3666"/>
     <w:multiLevelType w:val="hybridMultilevel"/>
     <w:tmpl w:val="285C9518"/>
@@ -2004,7 +2614,7 @@
       </w:pPr>
     </w:lvl>
   </w:abstractNum>
-  <w:abstractNum w:abstractNumId="12">
+  <w:abstractNum w:abstractNumId="14">
     <w:nsid w:val="5E96723D"/>
     <w:multiLevelType w:val="multilevel"/>
     <w:tmpl w:val="5F5A6360"/>
@@ -2095,7 +2705,7 @@
       </w:pPr>
     </w:lvl>
   </w:abstractNum>
-  <w:abstractNum w:abstractNumId="13">
+  <w:abstractNum w:abstractNumId="15">
     <w:nsid w:val="6EEC19A1"/>
     <w:multiLevelType w:val="hybridMultilevel"/>
     <w:tmpl w:val="FA0A1920"/>
@@ -2191,37 +2801,43 @@
     <w:abstractNumId w:val="3"/>
   </w:num>
   <w:num w:numId="4">
-    <w:abstractNumId w:val="8"/>
+    <w:abstractNumId w:val="10"/>
   </w:num>
   <w:num w:numId="5">
-    <w:abstractNumId w:val="10"/>
+    <w:abstractNumId w:val="12"/>
   </w:num>
   <w:num w:numId="6">
     <w:abstractNumId w:val="5"/>
   </w:num>
   <w:num w:numId="7">
-    <w:abstractNumId w:val="9"/>
+    <w:abstractNumId w:val="11"/>
   </w:num>
   <w:num w:numId="8">
-    <w:abstractNumId w:val="11"/>
+    <w:abstractNumId w:val="13"/>
   </w:num>
   <w:num w:numId="9">
-    <w:abstractNumId w:val="12"/>
+    <w:abstractNumId w:val="14"/>
   </w:num>
   <w:num w:numId="10">
-    <w:abstractNumId w:val="13"/>
+    <w:abstractNumId w:val="15"/>
   </w:num>
   <w:num w:numId="11">
-    <w:abstractNumId w:val="6"/>
+    <w:abstractNumId w:val="8"/>
   </w:num>
   <w:num w:numId="12">
     <w:abstractNumId w:val="2"/>
   </w:num>
   <w:num w:numId="13">
-    <w:abstractNumId w:val="7"/>
+    <w:abstractNumId w:val="9"/>
   </w:num>
   <w:num w:numId="14">
     <w:abstractNumId w:val="4"/>
+  </w:num>
+  <w:num w:numId="15">
+    <w:abstractNumId w:val="6"/>
+  </w:num>
+  <w:num w:numId="16">
+    <w:abstractNumId w:val="7"/>
   </w:num>
 </w:numbering>
 </file>

</xml_diff>

<commit_message>
Problem 2 step 1
Step 1 of problem 2 worked out
</commit_message>
<xml_diff>
--- a/Problem Solving/Problem Solving.docx
+++ b/Problem Solving/Problem Solving.docx
@@ -620,8 +620,6 @@
       <w:r>
         <w:t>could bring the parrot over first.  The he could go back and get the bag of seed. When he drops off the seed he brings the parrot back with him. I continued throughout the problem and finally I realized I was finished. The problem was solved.</w:t>
       </w:r>
-      <w:bookmarkStart w:id="0" w:name="_GoBack"/>
-      <w:bookmarkEnd w:id="0"/>
     </w:p>
     <w:p>
       <w:pPr>
@@ -870,17 +868,17 @@
         </w:numPr>
       </w:pPr>
       <w:r>
-        <w:t xml:space="preserve">Do this in </w:t>
-      </w:r>
-      <w:r>
-        <w:rPr>
-          <w:i/>
-        </w:rPr>
-        <w:t>your own words</w:t>
-      </w:r>
-      <w:r>
-        <w:t>.</w:t>
-      </w:r>
+        <w:t>The problem is that you have 20 total pairs of socks.  5 pairs are black, 3 pairs are brown and 2 pairs are white.  You need to select the smallest number of socks</w:t>
+      </w:r>
+      <w:r>
+        <w:t xml:space="preserve"> in the dark to get at least 1 matching pair and at least 1 matching pair of each color.</w:t>
+      </w:r>
+    </w:p>
+    <w:p>
+      <w:pPr>
+        <w:pStyle w:val="ListParagraph"/>
+        <w:ind w:left="1440"/>
+      </w:pPr>
     </w:p>
     <w:p>
       <w:pPr>
@@ -891,8 +889,22 @@
         </w:numPr>
       </w:pPr>
       <w:r>
-        <w:t>What insight can you offer into the problem that is not immediately visible from the word problem alone?</w:t>
-      </w:r>
+        <w:t xml:space="preserve">Some insight is that there </w:t>
+      </w:r>
+      <w:proofErr w:type="gramStart"/>
+      <w:r>
+        <w:t>is</w:t>
+      </w:r>
+      <w:proofErr w:type="gramEnd"/>
+      <w:r>
+        <w:t xml:space="preserve"> 10 total socks that are black, 6 total socks that are brown and there are 4 total socks that are white. </w:t>
+      </w:r>
+    </w:p>
+    <w:p>
+      <w:pPr>
+        <w:pStyle w:val="ListParagraph"/>
+        <w:ind w:left="1440"/>
+      </w:pPr>
     </w:p>
     <w:p>
       <w:pPr>
@@ -903,8 +915,15 @@
         </w:numPr>
       </w:pPr>
       <w:r>
-        <w:t>What is the overall goal?</w:t>
-      </w:r>
+        <w:t>The goal is that you need you choose the smallest number of socks to get at least 1 matching pair and at least 1 matching pair of each color.</w:t>
+      </w:r>
+    </w:p>
+    <w:p/>
+    <w:p>
+      <w:pPr>
+        <w:pStyle w:val="ListParagraph"/>
+        <w:ind w:left="1440"/>
+      </w:pPr>
     </w:p>
     <w:p>
       <w:pPr>
@@ -927,8 +946,10 @@
         </w:numPr>
       </w:pPr>
       <w:r>
-        <w:t>What are the constraints?</w:t>
-      </w:r>
+        <w:t>The biggest constraint is that you are selecting these socks in the dark</w:t>
+      </w:r>
+      <w:bookmarkStart w:id="0" w:name="_GoBack"/>
+      <w:bookmarkEnd w:id="0"/>
     </w:p>
     <w:p>
       <w:pPr>
@@ -1029,18 +1050,10 @@
     <w:p>
       <w:pPr>
         <w:pStyle w:val="ListParagraph"/>
-        <w:widowControl w:val="0"/>
-        <w:numPr>
-          <w:ilvl w:val="0"/>
+        <w:numPr>
+          <w:ilvl w:val="1"/>
           <w:numId w:val="15"/>
         </w:numPr>
-        <w:autoSpaceDE w:val="0"/>
-        <w:autoSpaceDN w:val="0"/>
-        <w:adjustRightInd w:val="0"/>
-        <w:spacing w:after="240"/>
-        <w:rPr>
-          <w:rFonts w:cs="Times"/>
-        </w:rPr>
       </w:pPr>
       <w:r>
         <w:t>Describe some test cases you tried out to make sure it works. (You can include drawings and diagrams as part of your explanation as long as they are clearly communication the solution).</w:t>
@@ -1383,13 +1396,9 @@
       <w:pPr>
         <w:pStyle w:val="ListParagraph"/>
         <w:numPr>
-          <w:ilvl w:val="0"/>
+          <w:ilvl w:val="1"/>
           <w:numId w:val="16"/>
         </w:numPr>
-        <w:rPr>
-          <w:sz w:val="28"/>
-          <w:szCs w:val="28"/>
-        </w:rPr>
       </w:pPr>
       <w:r>
         <w:t>Describe some test cases you tried out to make sure it works. (You can include drawings and diagrams as part of your explanation as long as they are clearly communication the solution).</w:t>

</xml_diff>

<commit_message>
Problem 2 Step 2
Step 2 of Problem 2 worked out
</commit_message>
<xml_diff>
--- a/Problem Solving/Problem Solving.docx
+++ b/Problem Solving/Problem Solving.docx
@@ -819,8 +819,10 @@
         <w:rPr>
           <w:rFonts w:cs="Times"/>
         </w:rPr>
-        <w:t>. 6</w:t>
-      </w:r>
+        <w:t>. 10</w:t>
+      </w:r>
+      <w:bookmarkStart w:id="0" w:name="_GoBack"/>
+      <w:bookmarkEnd w:id="0"/>
     </w:p>
     <w:p>
       <w:pPr>
@@ -891,11 +893,9 @@
       <w:r>
         <w:t xml:space="preserve">Some insight is that there </w:t>
       </w:r>
-      <w:proofErr w:type="gramStart"/>
-      <w:r>
-        <w:t>is</w:t>
-      </w:r>
-      <w:proofErr w:type="gramEnd"/>
+      <w:r>
+        <w:t>are</w:t>
+      </w:r>
       <w:r>
         <w:t xml:space="preserve"> 10 total socks that are black, 6 total socks that are brown and there are 4 total socks that are white. </w:t>
       </w:r>
@@ -948,8 +948,12 @@
       <w:r>
         <w:t>The biggest constraint is that you are selecting these socks in the dark</w:t>
       </w:r>
-      <w:bookmarkStart w:id="0" w:name="_GoBack"/>
-      <w:bookmarkEnd w:id="0"/>
+    </w:p>
+    <w:p>
+      <w:pPr>
+        <w:pStyle w:val="ListParagraph"/>
+        <w:ind w:left="1440"/>
+      </w:pPr>
     </w:p>
     <w:p>
       <w:pPr>
@@ -960,8 +964,39 @@
         </w:numPr>
       </w:pPr>
       <w:r>
-        <w:t>What are the sub-goals?</w:t>
-      </w:r>
+        <w:t>Sub Goals</w:t>
+      </w:r>
+    </w:p>
+    <w:p/>
+    <w:p>
+      <w:pPr>
+        <w:pStyle w:val="ListParagraph"/>
+        <w:numPr>
+          <w:ilvl w:val="2"/>
+          <w:numId w:val="15"/>
+        </w:numPr>
+      </w:pPr>
+      <w:r>
+        <w:t>Selecting the smallest amount of socks to get at least 1 matching pair.</w:t>
+      </w:r>
+    </w:p>
+    <w:p>
+      <w:pPr>
+        <w:pStyle w:val="ListParagraph"/>
+        <w:numPr>
+          <w:ilvl w:val="2"/>
+          <w:numId w:val="15"/>
+        </w:numPr>
+      </w:pPr>
+      <w:r>
+        <w:t>Selecting the smallest amount of socks to get at least 1 matching pair of each color.</w:t>
+      </w:r>
+    </w:p>
+    <w:p>
+      <w:pPr>
+        <w:pStyle w:val="ListParagraph"/>
+        <w:ind w:left="2160"/>
+      </w:pPr>
     </w:p>
     <w:p>
       <w:pPr>
@@ -2001,7 +2036,7 @@
         <w:ind w:left="1440" w:hanging="360"/>
       </w:pPr>
     </w:lvl>
-    <w:lvl w:ilvl="2" w:tplc="0409001B" w:tentative="1">
+    <w:lvl w:ilvl="2" w:tplc="0409001B">
       <w:start w:val="1"/>
       <w:numFmt w:val="lowerRoman"/>
       <w:lvlText w:val="%3."/>

</xml_diff>

<commit_message>
Problem 2 step 3
Solutions to sub goals worked out
</commit_message>
<xml_diff>
--- a/Problem Solving/Problem Solving.docx
+++ b/Problem Solving/Problem Solving.docx
@@ -821,8 +821,6 @@
         </w:rPr>
         <w:t>. 10</w:t>
       </w:r>
-      <w:bookmarkStart w:id="0" w:name="_GoBack"/>
-      <w:bookmarkEnd w:id="0"/>
     </w:p>
     <w:p>
       <w:pPr>
@@ -1019,8 +1017,28 @@
         </w:numPr>
       </w:pPr>
       <w:r>
-        <w:t>For each of the sub-problems you’ve discussed in #2, what is a possible solution?</w:t>
-      </w:r>
+        <w:t>Solutions to sub goals</w:t>
+      </w:r>
+    </w:p>
+    <w:p>
+      <w:pPr>
+        <w:pStyle w:val="ListParagraph"/>
+        <w:numPr>
+          <w:ilvl w:val="2"/>
+          <w:numId w:val="15"/>
+        </w:numPr>
+      </w:pPr>
+      <w:r>
+        <w:t>Break down the pairs of socks by pairs and colors, and how many socks in each pair. From there figure out the probability of selecting the right amount of socks for each sub goal.</w:t>
+      </w:r>
+    </w:p>
+    <w:p>
+      <w:pPr>
+        <w:pStyle w:val="ListParagraph"/>
+        <w:ind w:left="2160"/>
+      </w:pPr>
+      <w:bookmarkStart w:id="0" w:name="_GoBack"/>
+      <w:bookmarkEnd w:id="0"/>
     </w:p>
     <w:p>
       <w:pPr>

</xml_diff>

<commit_message>
Problem 2 step 4
Potential solutions evaluated
</commit_message>
<xml_diff>
--- a/Problem Solving/Problem Solving.docx
+++ b/Problem Solving/Problem Solving.docx
@@ -1037,44 +1037,50 @@
         <w:pStyle w:val="ListParagraph"/>
         <w:ind w:left="2160"/>
       </w:pPr>
+    </w:p>
+    <w:p>
+      <w:pPr>
+        <w:pStyle w:val="ListParagraph"/>
+        <w:numPr>
+          <w:ilvl w:val="0"/>
+          <w:numId w:val="15"/>
+        </w:numPr>
+      </w:pPr>
+      <w:r>
+        <w:t>Evaluate potential Solution</w:t>
+      </w:r>
+    </w:p>
+    <w:p>
+      <w:pPr>
+        <w:pStyle w:val="ListParagraph"/>
+        <w:numPr>
+          <w:ilvl w:val="1"/>
+          <w:numId w:val="15"/>
+        </w:numPr>
+      </w:pPr>
+      <w:r>
+        <w:t>The solution meets goals</w:t>
+      </w:r>
+    </w:p>
+    <w:p>
+      <w:pPr>
+        <w:pStyle w:val="ListParagraph"/>
+        <w:numPr>
+          <w:ilvl w:val="1"/>
+          <w:numId w:val="15"/>
+        </w:numPr>
+      </w:pPr>
+      <w:r>
+        <w:t>The solution works for all cases.</w:t>
+      </w:r>
+    </w:p>
+    <w:p>
+      <w:pPr>
+        <w:pStyle w:val="ListParagraph"/>
+        <w:ind w:left="1440"/>
+      </w:pPr>
       <w:bookmarkStart w:id="0" w:name="_GoBack"/>
       <w:bookmarkEnd w:id="0"/>
-    </w:p>
-    <w:p>
-      <w:pPr>
-        <w:pStyle w:val="ListParagraph"/>
-        <w:numPr>
-          <w:ilvl w:val="0"/>
-          <w:numId w:val="15"/>
-        </w:numPr>
-      </w:pPr>
-      <w:r>
-        <w:t>Evaluate potential Solution</w:t>
-      </w:r>
-    </w:p>
-    <w:p>
-      <w:pPr>
-        <w:pStyle w:val="ListParagraph"/>
-        <w:numPr>
-          <w:ilvl w:val="1"/>
-          <w:numId w:val="15"/>
-        </w:numPr>
-      </w:pPr>
-      <w:r>
-        <w:t>Does each solution meet the goals?</w:t>
-      </w:r>
-    </w:p>
-    <w:p>
-      <w:pPr>
-        <w:pStyle w:val="ListParagraph"/>
-        <w:numPr>
-          <w:ilvl w:val="1"/>
-          <w:numId w:val="15"/>
-        </w:numPr>
-      </w:pPr>
-      <w:r>
-        <w:t>Will each solution work for ALL cases?</w:t>
-      </w:r>
     </w:p>
     <w:p>
       <w:pPr>

</xml_diff>

<commit_message>
Problem 2 step 5
Step 5 of problem 2 worked out
</commit_message>
<xml_diff>
--- a/Problem Solving/Problem Solving.docx
+++ b/Problem Solving/Problem Solving.docx
@@ -1079,8 +1079,6 @@
         <w:pStyle w:val="ListParagraph"/>
         <w:ind w:left="1440"/>
       </w:pPr>
-      <w:bookmarkStart w:id="0" w:name="_GoBack"/>
-      <w:bookmarkEnd w:id="0"/>
     </w:p>
     <w:p>
       <w:pPr>
@@ -1103,8 +1101,17 @@
         </w:numPr>
       </w:pPr>
       <w:r>
-        <w:t>Explain the solution in full.</w:t>
-      </w:r>
+        <w:t xml:space="preserve">You fist need to break down the problem into different parts. Write down how many pairs if socks are there in each color. The write down how many socks are there total in </w:t>
+      </w:r>
+      <w:r>
+        <w:t>total. Since there are 3 colors total, you need to select at least 4 socks to get at least 1 matching color. Next you need to think about how many socks you need to select in order to have at least 1 matching pair of each color. This one is a bit harder to figure out. I chose 12.</w:t>
+      </w:r>
+    </w:p>
+    <w:p>
+      <w:pPr>
+        <w:pStyle w:val="ListParagraph"/>
+        <w:ind w:left="1440"/>
+      </w:pPr>
     </w:p>
     <w:p>
       <w:pPr>
@@ -1115,7 +1122,63 @@
         </w:numPr>
       </w:pPr>
       <w:r>
-        <w:t>Describe some test cases you tried out to make sure it works. (You can include drawings and diagrams as part of your explanation as long as they are clearly communication the solution).</w:t>
+        <w:t xml:space="preserve">I broke down the problem on a piece of paper. </w:t>
+      </w:r>
+      <w:r>
+        <w:t xml:space="preserve">In my mind I did the rest. </w:t>
+      </w:r>
+    </w:p>
+    <w:p/>
+    <w:p>
+      <w:pPr>
+        <w:pStyle w:val="ListParagraph"/>
+        <w:ind w:left="1440"/>
+      </w:pPr>
+      <w:r>
+        <w:rPr>
+          <w:noProof/>
+        </w:rPr>
+        <w:drawing>
+          <wp:inline distT="0" distB="0" distL="0" distR="0" wp14:anchorId="14F71809" wp14:editId="0E9C1FEC">
+            <wp:extent cx="3082225" cy="1733752"/>
+            <wp:effectExtent l="0" t="0" r="0" b="0"/>
+            <wp:docPr id="2" name="Picture 2"/>
+            <wp:cNvGraphicFramePr>
+              <a:graphicFrameLocks xmlns:a="http://schemas.openxmlformats.org/drawingml/2006/main" noChangeAspect="1"/>
+            </wp:cNvGraphicFramePr>
+            <a:graphic xmlns:a="http://schemas.openxmlformats.org/drawingml/2006/main">
+              <a:graphicData uri="http://schemas.openxmlformats.org/drawingml/2006/picture">
+                <pic:pic xmlns:pic="http://schemas.openxmlformats.org/drawingml/2006/picture">
+                  <pic:nvPicPr>
+                    <pic:cNvPr id="0" name="20140905_141959.jpeg"/>
+                    <pic:cNvPicPr/>
+                  </pic:nvPicPr>
+                  <pic:blipFill>
+                    <a:blip r:embed="rId8">
+                      <a:extLst>
+                        <a:ext uri="{28A0092B-C50C-407E-A947-70E740481C1C}">
+                          <a14:useLocalDpi xmlns:a14="http://schemas.microsoft.com/office/drawing/2010/main" val="0"/>
+                        </a:ext>
+                      </a:extLst>
+                    </a:blip>
+                    <a:stretch>
+                      <a:fillRect/>
+                    </a:stretch>
+                  </pic:blipFill>
+                  <pic:spPr>
+                    <a:xfrm>
+                      <a:off x="0" y="0"/>
+                      <a:ext cx="3082225" cy="1733752"/>
+                    </a:xfrm>
+                    <a:prstGeom prst="rect">
+                      <a:avLst/>
+                    </a:prstGeom>
+                  </pic:spPr>
+                </pic:pic>
+              </a:graphicData>
+            </a:graphic>
+          </wp:inline>
+        </w:drawing>
       </w:r>
     </w:p>
     <w:p>
@@ -1129,6 +1192,8 @@
           <w:rFonts w:cs="Times"/>
         </w:rPr>
       </w:pPr>
+      <w:bookmarkStart w:id="0" w:name="_GoBack"/>
+      <w:bookmarkEnd w:id="0"/>
     </w:p>
     <w:p>
       <w:pPr>
@@ -1472,7 +1537,7 @@
       </w:pPr>
     </w:p>
     <w:sectPr>
-      <w:headerReference w:type="default" r:id="rId8"/>
+      <w:headerReference w:type="default" r:id="rId9"/>
       <w:pgSz w:w="12240" w:h="15840"/>
       <w:pgMar w:top="1440" w:right="1800" w:bottom="1440" w:left="1800" w:header="720" w:footer="720" w:gutter="0"/>
       <w:cols w:space="720"/>
@@ -3353,6 +3418,33 @@
       <w:contextualSpacing/>
     </w:pPr>
   </w:style>
+  <w:style w:type="paragraph" w:styleId="BalloonText">
+    <w:name w:val="Balloon Text"/>
+    <w:basedOn w:val="Normal"/>
+    <w:link w:val="BalloonTextChar"/>
+    <w:uiPriority w:val="99"/>
+    <w:semiHidden/>
+    <w:unhideWhenUsed/>
+    <w:rsid w:val="00783E4C"/>
+    <w:rPr>
+      <w:rFonts w:ascii="Lucida Grande" w:hAnsi="Lucida Grande"/>
+      <w:sz w:val="18"/>
+      <w:szCs w:val="18"/>
+    </w:rPr>
+  </w:style>
+  <w:style w:type="character" w:customStyle="1" w:styleId="BalloonTextChar">
+    <w:name w:val="Balloon Text Char"/>
+    <w:basedOn w:val="DefaultParagraphFont"/>
+    <w:link w:val="BalloonText"/>
+    <w:uiPriority w:val="99"/>
+    <w:semiHidden/>
+    <w:rsid w:val="00783E4C"/>
+    <w:rPr>
+      <w:rFonts w:ascii="Lucida Grande" w:hAnsi="Lucida Grande"/>
+      <w:sz w:val="18"/>
+      <w:szCs w:val="18"/>
+    </w:rPr>
+  </w:style>
 </w:styles>
 </file>
 
@@ -3630,6 +3722,33 @@
       <w:ind w:left="720"/>
       <w:contextualSpacing/>
     </w:pPr>
+  </w:style>
+  <w:style w:type="paragraph" w:styleId="BalloonText">
+    <w:name w:val="Balloon Text"/>
+    <w:basedOn w:val="Normal"/>
+    <w:link w:val="BalloonTextChar"/>
+    <w:uiPriority w:val="99"/>
+    <w:semiHidden/>
+    <w:unhideWhenUsed/>
+    <w:rsid w:val="00783E4C"/>
+    <w:rPr>
+      <w:rFonts w:ascii="Lucida Grande" w:hAnsi="Lucida Grande"/>
+      <w:sz w:val="18"/>
+      <w:szCs w:val="18"/>
+    </w:rPr>
+  </w:style>
+  <w:style w:type="character" w:customStyle="1" w:styleId="BalloonTextChar">
+    <w:name w:val="Balloon Text Char"/>
+    <w:basedOn w:val="DefaultParagraphFont"/>
+    <w:link w:val="BalloonText"/>
+    <w:uiPriority w:val="99"/>
+    <w:semiHidden/>
+    <w:rsid w:val="00783E4C"/>
+    <w:rPr>
+      <w:rFonts w:ascii="Lucida Grande" w:hAnsi="Lucida Grande"/>
+      <w:sz w:val="18"/>
+      <w:szCs w:val="18"/>
+    </w:rPr>
   </w:style>
 </w:styles>
 </file>

</xml_diff>